<commit_message>
now all readygit add .git add .
</commit_message>
<xml_diff>
--- a/Warehouse/Resources/WaybillTemplate.docx
+++ b/Warehouse/Resources/WaybillTemplate.docx
@@ -233,7 +233,21 @@
         <w:rPr>
           <w:rFonts w:ascii="Times New Roman" w:hAnsi="Times New Roman" w:cs="Times New Roman"/>
         </w:rPr>
-        <w:t>собственное имя, отчество(если такое имеется)</w:t>
+        <w:t xml:space="preserve">собственное имя, </w:t>
+      </w:r>
+      <w:proofErr w:type="gramStart"/>
+      <w:r>
+        <w:rPr>
+          <w:rFonts w:ascii="Times New Roman" w:hAnsi="Times New Roman" w:cs="Times New Roman"/>
+        </w:rPr>
+        <w:t>отчество(</w:t>
+      </w:r>
+      <w:proofErr w:type="gramEnd"/>
+      <w:r>
+        <w:rPr>
+          <w:rFonts w:ascii="Times New Roman" w:hAnsi="Times New Roman" w:cs="Times New Roman"/>
+        </w:rPr>
+        <w:t>если такое имеется)</w:t>
       </w:r>
       <w:r>
         <w:rPr>
@@ -257,14 +271,43 @@
           <w:szCs w:val="28"/>
           <w:u w:val="single"/>
         </w:rPr>
-        <w:t>Предприятие «Белоруснефть-Особино»</w:t>
-      </w:r>
-      <w:r>
-        <w:rPr>
-          <w:rFonts w:ascii="Times New Roman" w:hAnsi="Times New Roman" w:cs="Times New Roman"/>
-          <w:u w:val="single"/>
-        </w:rPr>
-        <w:t>_______</w:t>
+        <w:t>Предприятие «Белоруснефть-</w:t>
+      </w:r>
+      <w:proofErr w:type="spellStart"/>
+      <w:proofErr w:type="gramStart"/>
+      <w:r>
+        <w:rPr>
+          <w:rFonts w:ascii="Times New Roman" w:hAnsi="Times New Roman" w:cs="Times New Roman"/>
+          <w:sz w:val="28"/>
+          <w:szCs w:val="28"/>
+          <w:u w:val="single"/>
+        </w:rPr>
+        <w:t>Особино</w:t>
+      </w:r>
+      <w:proofErr w:type="spellEnd"/>
+      <w:r>
+        <w:rPr>
+          <w:rFonts w:ascii="Times New Roman" w:hAnsi="Times New Roman" w:cs="Times New Roman"/>
+          <w:sz w:val="28"/>
+          <w:szCs w:val="28"/>
+          <w:u w:val="single"/>
+        </w:rPr>
+        <w:t>»</w:t>
+      </w:r>
+      <w:r>
+        <w:rPr>
+          <w:rFonts w:ascii="Times New Roman" w:hAnsi="Times New Roman" w:cs="Times New Roman"/>
+          <w:u w:val="single"/>
+        </w:rPr>
+        <w:t>_</w:t>
+      </w:r>
+      <w:proofErr w:type="gramEnd"/>
+      <w:r>
+        <w:rPr>
+          <w:rFonts w:ascii="Times New Roman" w:hAnsi="Times New Roman" w:cs="Times New Roman"/>
+          <w:u w:val="single"/>
+        </w:rPr>
+        <w:t>______</w:t>
       </w:r>
     </w:p>
     <w:p>
@@ -662,6 +705,15 @@
         </w:rPr>
         <w:t>}</w:t>
       </w:r>
+      <w:r>
+        <w:rPr>
+          <w:rFonts w:ascii="Times New Roman" w:hAnsi="Times New Roman" w:cs="Times New Roman"/>
+          <w:sz w:val="28"/>
+          <w:szCs w:val="28"/>
+          <w:u w:val="single"/>
+        </w:rPr>
+        <w:t xml:space="preserve"> руб.</w:t>
+      </w:r>
     </w:p>
     <w:p>
       <w:pPr>
@@ -786,6 +838,7 @@
           <w:szCs w:val="28"/>
         </w:rPr>
       </w:pPr>
+      <w:proofErr w:type="gramStart"/>
       <w:r>
         <w:rPr>
           <w:rFonts w:ascii="Times New Roman" w:hAnsi="Times New Roman" w:cs="Times New Roman"/>
@@ -811,6 +864,7 @@
         </w:rPr>
         <w:t>{</w:t>
       </w:r>
+      <w:proofErr w:type="gramEnd"/>
       <w:r>
         <w:rPr>
           <w:rFonts w:ascii="Times New Roman" w:hAnsi="Times New Roman" w:cs="Times New Roman"/>
@@ -943,6 +997,14 @@
           <w:sz w:val="28"/>
           <w:szCs w:val="28"/>
         </w:rPr>
+        <w:t xml:space="preserve"> </w:t>
+      </w:r>
+      <w:r>
+        <w:rPr>
+          <w:rFonts w:ascii="Times New Roman" w:hAnsi="Times New Roman" w:cs="Times New Roman"/>
+          <w:sz w:val="28"/>
+          <w:szCs w:val="28"/>
+        </w:rPr>
         <w:t>{</w:t>
       </w:r>
       <w:r>
@@ -1140,6 +1202,7 @@
         </w:rPr>
         <w:t>{</w:t>
       </w:r>
+      <w:proofErr w:type="gramStart"/>
       <w:r>
         <w:rPr>
           <w:rFonts w:ascii="Times New Roman" w:hAnsi="Times New Roman" w:cs="Times New Roman"/>
@@ -1167,6 +1230,7 @@
         </w:rPr>
         <w:t xml:space="preserve">   </w:t>
       </w:r>
+      <w:proofErr w:type="gramEnd"/>
       <w:r>
         <w:rPr>
           <w:rFonts w:ascii="Times New Roman" w:hAnsi="Times New Roman" w:cs="Times New Roman"/>
@@ -1229,6 +1293,7 @@
         </w:rPr>
         <w:t>{</w:t>
       </w:r>
+      <w:proofErr w:type="gramStart"/>
       <w:r>
         <w:rPr>
           <w:rFonts w:ascii="Times New Roman" w:hAnsi="Times New Roman" w:cs="Times New Roman"/>
@@ -1254,7 +1319,16 @@
           <w:sz w:val="28"/>
           <w:szCs w:val="28"/>
         </w:rPr>
-        <w:t xml:space="preserve">       подпись ___________</w:t>
+        <w:t xml:space="preserve">   </w:t>
+      </w:r>
+      <w:proofErr w:type="gramEnd"/>
+      <w:r>
+        <w:rPr>
+          <w:rFonts w:ascii="Times New Roman" w:hAnsi="Times New Roman" w:cs="Times New Roman"/>
+          <w:sz w:val="28"/>
+          <w:szCs w:val="28"/>
+        </w:rPr>
+        <w:t xml:space="preserve">    подпись ___________</w:t>
       </w:r>
     </w:p>
     <w:sectPr>

</xml_diff>